<commit_message>
+this is not the end, this is just the beginning
</commit_message>
<xml_diff>
--- a/course_works/computer_graphics/documents/docx/rpz.docx
+++ b/course_works/computer_graphics/documents/docx/rpz.docx
@@ -362,6 +362,7 @@
     </w:p>
     <w:p>
       <w:pPr>
+        <w:spacing w:line="360" w:lineRule="auto"/>
         <w:jc w:val="center"/>
         <w:rPr>
           <w:b/>
@@ -378,60 +379,48 @@
     </w:p>
     <w:p>
       <w:pPr>
+        <w:spacing w:line="360" w:lineRule="auto"/>
         <w:jc w:val="center"/>
-      </w:pPr>
+        <w:rPr>
+          <w:b/>
+          <w:sz w:val="44"/>
+        </w:rPr>
+      </w:pPr>
+      <w:r>
+        <w:rPr>
+          <w:b/>
+          <w:sz w:val="44"/>
+        </w:rPr>
+        <w:t xml:space="preserve">К   </w:t>
+      </w:r>
+      <w:r>
+        <w:rPr>
+          <w:b/>
+          <w:sz w:val="44"/>
+        </w:rPr>
+        <w:t>КУРСОВОЙ РАБОТЕ</w:t>
+      </w:r>
+      <w:r>
+        <w:rPr>
+          <w:b/>
+          <w:sz w:val="44"/>
+        </w:rPr>
+        <w:t xml:space="preserve"> </w:t>
+      </w:r>
     </w:p>
     <w:p>
       <w:pPr>
+        <w:spacing w:line="360" w:lineRule="auto"/>
         <w:jc w:val="center"/>
         <w:rPr>
           <w:b/>
-          <w:sz w:val="40"/>
+          <w:sz w:val="44"/>
         </w:rPr>
       </w:pPr>
       <w:r>
         <w:rPr>
           <w:b/>
-          <w:sz w:val="40"/>
-        </w:rPr>
-        <w:t xml:space="preserve">К   </w:t>
-      </w:r>
-      <w:r>
-        <w:rPr>
-          <w:b/>
-          <w:sz w:val="40"/>
-        </w:rPr>
-        <w:t>КУРСОВОЙ РАБОТЕ</w:t>
-      </w:r>
-      <w:r>
-        <w:rPr>
-          <w:b/>
-          <w:sz w:val="40"/>
-        </w:rPr>
-        <w:t xml:space="preserve"> </w:t>
-      </w:r>
-    </w:p>
-    <w:p>
-      <w:pPr>
-        <w:jc w:val="center"/>
-        <w:rPr>
-          <w:b/>
-          <w:sz w:val="28"/>
-        </w:rPr>
-      </w:pPr>
-    </w:p>
-    <w:p>
-      <w:pPr>
-        <w:jc w:val="center"/>
-        <w:rPr>
-          <w:b/>
-          <w:sz w:val="40"/>
-        </w:rPr>
-      </w:pPr>
-      <w:r>
-        <w:rPr>
-          <w:b/>
-          <w:sz w:val="40"/>
+          <w:sz w:val="44"/>
         </w:rPr>
         <w:t>НА ТЕМУ:</w:t>
       </w:r>
@@ -477,7 +466,7 @@
           <w:i/>
           <w:sz w:val="40"/>
         </w:rPr>
-        <w:t xml:space="preserve">онструктор композиции </w:t>
+        <w:t>онструктор композиции</w:t>
       </w:r>
       <w:r>
         <w:rPr>
@@ -485,15 +474,7 @@
           <w:i/>
           <w:sz w:val="40"/>
         </w:rPr>
-        <w:t>трехмерных</w:t>
-      </w:r>
-      <w:r>
-        <w:rPr>
-          <w:b/>
-          <w:i/>
-          <w:sz w:val="40"/>
-        </w:rPr>
-        <w:br/>
+        <w:t xml:space="preserve"> </w:t>
       </w:r>
       <w:r>
         <w:rPr>
@@ -567,8 +548,6 @@
         </w:rPr>
         <w:t>ы</w:t>
       </w:r>
-      <w:bookmarkStart w:id="1" w:name="_GoBack"/>
-      <w:bookmarkEnd w:id="1"/>
       <w:r>
         <w:rPr>
           <w:sz w:val="24"/>
@@ -621,7 +600,21 @@
           <w:sz w:val="24"/>
           <w:u w:val="single" w:color="000000" w:themeColor="text1"/>
         </w:rPr>
-        <w:t>М. А. Сальников</w:t>
+        <w:t>Сальников</w:t>
+      </w:r>
+      <w:r>
+        <w:rPr>
+          <w:sz w:val="24"/>
+          <w:u w:val="single" w:color="000000" w:themeColor="text1"/>
+        </w:rPr>
+        <w:t xml:space="preserve"> </w:t>
+      </w:r>
+      <w:r>
+        <w:rPr>
+          <w:sz w:val="24"/>
+          <w:u w:val="single" w:color="000000" w:themeColor="text1"/>
+        </w:rPr>
+        <w:t xml:space="preserve">М. А. </w:t>
       </w:r>
       <w:r>
         <w:rPr>
@@ -752,7 +745,13 @@
         <w:rPr>
           <w:sz w:val="24"/>
         </w:rPr>
-        <w:t>Руководитель курсового проекта</w:t>
+        <w:t>Руководитель курсово</w:t>
+      </w:r>
+      <w:r>
+        <w:rPr>
+          <w:sz w:val="24"/>
+        </w:rPr>
+        <w:t>й работы</w:t>
       </w:r>
       <w:r>
         <w:rPr>
@@ -791,7 +790,23 @@
           <w:sz w:val="24"/>
           <w:u w:val="single" w:color="000000" w:themeColor="text1"/>
         </w:rPr>
-        <w:t>К. А. Майков</w:t>
+        <w:t>Майков</w:t>
+      </w:r>
+      <w:r>
+        <w:rPr>
+          <w:sz w:val="24"/>
+          <w:u w:val="single" w:color="000000" w:themeColor="text1"/>
+        </w:rPr>
+        <w:t xml:space="preserve"> </w:t>
+      </w:r>
+      <w:bookmarkStart w:id="1" w:name="_GoBack"/>
+      <w:bookmarkEnd w:id="1"/>
+      <w:r>
+        <w:rPr>
+          <w:sz w:val="24"/>
+          <w:u w:val="single" w:color="000000" w:themeColor="text1"/>
+        </w:rPr>
+        <w:t xml:space="preserve">К. А. </w:t>
       </w:r>
       <w:r>
         <w:rPr>
@@ -937,6 +952,21 @@
     </w:p>
     <w:p>
       <w:pPr>
+        <w:rPr>
+          <w:i/>
+        </w:rPr>
+      </w:pPr>
+    </w:p>
+    <w:p>
+      <w:pPr>
+        <w:jc w:val="center"/>
+        <w:rPr>
+          <w:i/>
+        </w:rPr>
+      </w:pPr>
+    </w:p>
+    <w:p>
+      <w:pPr>
         <w:jc w:val="center"/>
         <w:rPr>
           <w:i/>
@@ -957,30 +987,6 @@
         </w:rPr>
         <w:t xml:space="preserve"> г.</w:t>
       </w:r>
-    </w:p>
-    <w:p>
-      <w:pPr>
-        <w:jc w:val="center"/>
-        <w:rPr>
-          <w:b/>
-          <w:bCs/>
-          <w:sz w:val="36"/>
-          <w:szCs w:val="28"/>
-          <w:u w:val="single"/>
-        </w:rPr>
-      </w:pPr>
-    </w:p>
-    <w:p>
-      <w:pPr>
-        <w:pStyle w:val="im-mess"/>
-        <w:shd w:val="clear" w:color="auto" w:fill="FFFFFF"/>
-        <w:spacing w:before="0" w:beforeAutospacing="0" w:after="0" w:afterAutospacing="0" w:line="360" w:lineRule="auto"/>
-        <w:rPr>
-          <w:color w:val="000000"/>
-          <w:sz w:val="28"/>
-          <w:szCs w:val="28"/>
-        </w:rPr>
-      </w:pPr>
     </w:p>
     <w:sectPr>
       <w:footerReference w:type="default" r:id="rId9"/>
@@ -4206,7 +4212,7 @@
 </file>
 
 <file path=customXml/itemProps1.xml><?xml version="1.0" encoding="utf-8"?>
-<ds:datastoreItem xmlns:ds="http://schemas.openxmlformats.org/officeDocument/2006/customXml" ds:itemID="{F04E2807-C808-4C53-8AF3-F45233B69D90}">
+<ds:datastoreItem xmlns:ds="http://schemas.openxmlformats.org/officeDocument/2006/customXml" ds:itemID="{A4C9DC83-658C-4FB0-8F6F-75D1BBF37321}">
   <ds:schemaRefs>
     <ds:schemaRef ds:uri="http://schemas.openxmlformats.org/officeDocument/2006/bibliography"/>
   </ds:schemaRefs>

</xml_diff>